<commit_message>
Git Hub Book Update
Git Hub Book Update
</commit_message>
<xml_diff>
--- a/Complete Books/GitHub Book.docx
+++ b/Complete Books/GitHub Book.docx
@@ -148,7 +148,7 @@
                     <pic:cNvPicPr/>
                   </pic:nvPicPr>
                   <pic:blipFill rotWithShape="1">
-                    <a:blip r:embed="rId5">
+                    <a:blip r:embed="rId6">
                       <a:extLst>
                         <a:ext uri="{28A0092B-C50C-407E-A947-70E740481C1C}">
                           <a14:useLocalDpi xmlns:a14="http://schemas.microsoft.com/office/drawing/2010/main" val="0"/>
@@ -276,7 +276,7 @@
                     <pic:cNvPicPr/>
                   </pic:nvPicPr>
                   <pic:blipFill>
-                    <a:blip r:embed="rId6">
+                    <a:blip r:embed="rId7">
                       <a:extLst>
                         <a:ext uri="{28A0092B-C50C-407E-A947-70E740481C1C}">
                           <a14:useLocalDpi xmlns:a14="http://schemas.microsoft.com/office/drawing/2010/main" val="0"/>
@@ -346,7 +346,7 @@
                     <pic:cNvPicPr/>
                   </pic:nvPicPr>
                   <pic:blipFill rotWithShape="1">
-                    <a:blip r:embed="rId7">
+                    <a:blip r:embed="rId8">
                       <a:extLst>
                         <a:ext uri="{28A0092B-C50C-407E-A947-70E740481C1C}">
                           <a14:useLocalDpi xmlns:a14="http://schemas.microsoft.com/office/drawing/2010/main" val="0"/>
@@ -417,7 +417,7 @@
                     <pic:cNvPicPr/>
                   </pic:nvPicPr>
                   <pic:blipFill rotWithShape="1">
-                    <a:blip r:embed="rId8">
+                    <a:blip r:embed="rId9">
                       <a:extLst>
                         <a:ext uri="{28A0092B-C50C-407E-A947-70E740481C1C}">
                           <a14:useLocalDpi xmlns:a14="http://schemas.microsoft.com/office/drawing/2010/main" val="0"/>
@@ -675,7 +675,7 @@
       <w:r>
         <w:t xml:space="preserve"> </w:t>
       </w:r>
-      <w:hyperlink r:id="rId9" w:history="1">
+      <w:hyperlink r:id="rId10" w:history="1">
         <w:r>
           <w:rPr>
             <w:rStyle w:val="Hyperlink"/>
@@ -3041,8 +3041,6 @@
       <w:r>
         <w:t>, HTTPS Protocol</w:t>
       </w:r>
-      <w:bookmarkStart w:id="0" w:name="_GoBack"/>
-      <w:bookmarkEnd w:id="0"/>
     </w:p>
     <w:p/>
     <w:p>
@@ -3072,7 +3070,7 @@
       <w:r>
         <w:t xml:space="preserve">git clone </w:t>
       </w:r>
-      <w:hyperlink r:id="rId10" w:history="1">
+      <w:hyperlink r:id="rId11" w:history="1">
         <w:r>
           <w:rPr>
             <w:rStyle w:val="Hyperlink"/>
@@ -3122,7 +3120,7 @@
       <w:r>
         <w:t xml:space="preserve">git clone </w:t>
       </w:r>
-      <w:hyperlink r:id="rId11" w:history="1">
+      <w:hyperlink r:id="rId12" w:history="1">
         <w:r>
           <w:rPr>
             <w:rStyle w:val="Hyperlink"/>
@@ -3139,6 +3137,397 @@
     <w:p/>
     <w:p/>
     <w:p/>
+    <w:p>
+      <w:pPr>
+        <w:pStyle w:val="Heading3"/>
+      </w:pPr>
+      <w:r>
+        <w:lastRenderedPageBreak/>
+        <w:t>Track Branches Visual</w:t>
+      </w:r>
+    </w:p>
+    <w:p>
+      <w:pPr>
+        <w:rPr>
+          <w:b/>
+        </w:rPr>
+      </w:pPr>
+      <w:r>
+        <w:rPr>
+          <w:b/>
+        </w:rPr>
+        <w:t xml:space="preserve">Install </w:t>
+      </w:r>
+      <w:proofErr w:type="spellStart"/>
+      <w:r>
+        <w:rPr>
+          <w:b/>
+        </w:rPr>
+        <w:t>GitWebUI</w:t>
+      </w:r>
+      <w:proofErr w:type="spellEnd"/>
+    </w:p>
+    <w:p>
+      <w:r>
+        <w:t>Linux</w:t>
+      </w:r>
+    </w:p>
+    <w:p>
+      <w:proofErr w:type="spellStart"/>
+      <w:r>
+        <w:t>wget</w:t>
+      </w:r>
+      <w:proofErr w:type="spellEnd"/>
+      <w:r>
+        <w:t xml:space="preserve"> -O - https://raw.githubusercontent.com/alberthier/git-webui/master/install/installer.sh | bash</w:t>
+      </w:r>
+    </w:p>
+    <w:p/>
+    <w:p>
+      <w:r>
+        <w:t>Windows/Mac</w:t>
+      </w:r>
+    </w:p>
+    <w:p>
+      <w:pPr>
+        <w:rPr>
+          <w:sz w:val="22"/>
+        </w:rPr>
+      </w:pPr>
+      <w:r>
+        <w:rPr>
+          <w:sz w:val="22"/>
+        </w:rPr>
+        <w:t>curl https://raw.githubusercontent.com/alberthier/git-webui/master/install/installer.sh | bash</w:t>
+      </w:r>
+    </w:p>
+    <w:p>
+      <w:pPr>
+        <w:rPr>
+          <w:sz w:val="22"/>
+        </w:rPr>
+      </w:pPr>
+    </w:p>
+    <w:p>
+      <w:pPr>
+        <w:rPr>
+          <w:b/>
+        </w:rPr>
+      </w:pPr>
+      <w:r>
+        <w:rPr>
+          <w:b/>
+        </w:rPr>
+        <w:t>Run</w:t>
+      </w:r>
+    </w:p>
+    <w:p>
+      <w:r>
+        <w:t xml:space="preserve">git </w:t>
+      </w:r>
+      <w:proofErr w:type="spellStart"/>
+      <w:r>
+        <w:t>webui</w:t>
+      </w:r>
+      <w:proofErr w:type="spellEnd"/>
+      <w:r>
+        <w:t xml:space="preserve"> --port[port-number]</w:t>
+      </w:r>
+    </w:p>
+    <w:p>
+      <w:pPr>
+        <w:rPr>
+          <w:sz w:val="22"/>
+        </w:rPr>
+      </w:pPr>
+    </w:p>
+    <w:p>
+      <w:pPr>
+        <w:pStyle w:val="Heading3"/>
+      </w:pPr>
+      <w:r>
+        <w:t>Forking Projects</w:t>
+      </w:r>
+    </w:p>
+    <w:p>
+      <w:r>
+        <w:t>If we want to contribute to an existing project to which we don not have push access</w:t>
+      </w:r>
+      <w:r>
+        <w:t xml:space="preserve">. </w:t>
+      </w:r>
+      <w:proofErr w:type="spellStart"/>
+      <w:r>
+        <w:t>Github</w:t>
+      </w:r>
+      <w:proofErr w:type="spellEnd"/>
+      <w:r>
+        <w:t xml:space="preserve"> encourages forking the project.</w:t>
+      </w:r>
+      <w:r>
+        <w:t xml:space="preserve"> This way we get a writable copy of any repository by clicking the “fork” button.</w:t>
+      </w:r>
+    </w:p>
+    <w:p/>
+    <w:p>
+      <w:pPr>
+        <w:pStyle w:val="Heading3"/>
+      </w:pPr>
+      <w:r>
+        <w:t>Upstream</w:t>
+      </w:r>
+    </w:p>
+    <w:p>
+      <w:r>
+        <w:t>We must configure a remote that points to the upstream repository in Git to sync changes we make in a fork with the original repository. This allows us to sync changes made in the original repository with the fork.</w:t>
+      </w:r>
+    </w:p>
+    <w:p/>
+    <w:p>
+      <w:pPr>
+        <w:rPr>
+          <w:b/>
+        </w:rPr>
+      </w:pPr>
+      <w:r>
+        <w:rPr>
+          <w:b/>
+        </w:rPr>
+        <w:t>Check my remotes</w:t>
+      </w:r>
+    </w:p>
+    <w:p>
+      <w:r>
+        <w:t>git remote -v</w:t>
+      </w:r>
+    </w:p>
+    <w:p>
+      <w:proofErr w:type="gramStart"/>
+      <w:r>
+        <w:t>origin  https://github.com/YOUR_USERNAME/YOUR_FORK.git</w:t>
+      </w:r>
+      <w:proofErr w:type="gramEnd"/>
+      <w:r>
+        <w:t xml:space="preserve"> (fetch)</w:t>
+      </w:r>
+    </w:p>
+    <w:p>
+      <w:proofErr w:type="gramStart"/>
+      <w:r>
+        <w:t>origin  https://github.com/YOUR_USERNAME/YOUR_FORK.git</w:t>
+      </w:r>
+      <w:proofErr w:type="gramEnd"/>
+      <w:r>
+        <w:t xml:space="preserve"> (push)</w:t>
+      </w:r>
+    </w:p>
+    <w:p/>
+    <w:p>
+      <w:pPr>
+        <w:rPr>
+          <w:b/>
+        </w:rPr>
+      </w:pPr>
+      <w:r>
+        <w:rPr>
+          <w:b/>
+        </w:rPr>
+        <w:t>Example</w:t>
+      </w:r>
+    </w:p>
+    <w:p>
+      <w:proofErr w:type="gramStart"/>
+      <w:r>
+        <w:t>origin  git@github.com</w:t>
+      </w:r>
+      <w:proofErr w:type="gramEnd"/>
+      <w:r>
+        <w:t>:mp5maker/</w:t>
+      </w:r>
+      <w:proofErr w:type="spellStart"/>
+      <w:r>
+        <w:t>github.git</w:t>
+      </w:r>
+      <w:proofErr w:type="spellEnd"/>
+      <w:r>
+        <w:t xml:space="preserve"> (fetch)</w:t>
+      </w:r>
+    </w:p>
+    <w:p>
+      <w:proofErr w:type="gramStart"/>
+      <w:r>
+        <w:t>origin  git@github.com</w:t>
+      </w:r>
+      <w:proofErr w:type="gramEnd"/>
+      <w:r>
+        <w:t>:mp5maker/</w:t>
+      </w:r>
+      <w:proofErr w:type="spellStart"/>
+      <w:r>
+        <w:t>github.git</w:t>
+      </w:r>
+      <w:proofErr w:type="spellEnd"/>
+      <w:r>
+        <w:t xml:space="preserve"> (push)</w:t>
+      </w:r>
+    </w:p>
+    <w:p/>
+    <w:p>
+      <w:pPr>
+        <w:rPr>
+          <w:b/>
+        </w:rPr>
+      </w:pPr>
+      <w:r>
+        <w:rPr>
+          <w:b/>
+        </w:rPr>
+        <w:t>Adding Upstream (After the fork)</w:t>
+      </w:r>
+    </w:p>
+    <w:p>
+      <w:pPr>
+        <w:rPr>
+          <w:sz w:val="22"/>
+        </w:rPr>
+      </w:pPr>
+      <w:r>
+        <w:rPr>
+          <w:sz w:val="22"/>
+        </w:rPr>
+        <w:t xml:space="preserve">git remote add upstream </w:t>
+      </w:r>
+      <w:hyperlink r:id="rId13" w:history="1">
+        <w:r>
+          <w:rPr>
+            <w:rStyle w:val="Hyperlink"/>
+            <w:sz w:val="22"/>
+          </w:rPr>
+          <w:t>https://github.com/ORIGINAL_OWNER/ORIGINAL_REPOSITORY.git</w:t>
+        </w:r>
+      </w:hyperlink>
+    </w:p>
+    <w:p/>
+    <w:p>
+      <w:pPr>
+        <w:rPr>
+          <w:b/>
+        </w:rPr>
+      </w:pPr>
+      <w:r>
+        <w:rPr>
+          <w:b/>
+        </w:rPr>
+        <w:t>Check my remotes again</w:t>
+      </w:r>
+    </w:p>
+    <w:p>
+      <w:r>
+        <w:t>git remote -v</w:t>
+      </w:r>
+    </w:p>
+    <w:p>
+      <w:proofErr w:type="gramStart"/>
+      <w:r>
+        <w:t>origin  https://github.com/YOUR_USERNAME/YOUR_FORK.git</w:t>
+      </w:r>
+      <w:proofErr w:type="gramEnd"/>
+      <w:r>
+        <w:t xml:space="preserve"> (fetch)</w:t>
+      </w:r>
+    </w:p>
+    <w:p>
+      <w:proofErr w:type="gramStart"/>
+      <w:r>
+        <w:t>origin  https://github.com/YOUR_USERNAME/YOUR_FORK.git</w:t>
+      </w:r>
+      <w:proofErr w:type="gramEnd"/>
+      <w:r>
+        <w:t xml:space="preserve"> (push)</w:t>
+      </w:r>
+    </w:p>
+    <w:p>
+      <w:proofErr w:type="gramStart"/>
+      <w:r>
+        <w:t>upstream  https://github.com/ORIGINAL_OWNER/ORIGINAL_REPOSITORY.git</w:t>
+      </w:r>
+      <w:proofErr w:type="gramEnd"/>
+      <w:r>
+        <w:t xml:space="preserve"> (fetch)</w:t>
+      </w:r>
+    </w:p>
+    <w:p>
+      <w:proofErr w:type="gramStart"/>
+      <w:r>
+        <w:t>upstream  https://github.com/ORIGINAL_OWNER/ORIGINAL_REPOSITORY.git</w:t>
+      </w:r>
+      <w:proofErr w:type="gramEnd"/>
+      <w:r>
+        <w:t xml:space="preserve"> (push)</w:t>
+      </w:r>
+    </w:p>
+    <w:p>
+      <w:pPr>
+        <w:rPr>
+          <w:b/>
+        </w:rPr>
+      </w:pPr>
+    </w:p>
+    <w:p>
+      <w:pPr>
+        <w:rPr>
+          <w:b/>
+        </w:rPr>
+      </w:pPr>
+    </w:p>
+    <w:p>
+      <w:pPr>
+        <w:rPr>
+          <w:b/>
+        </w:rPr>
+      </w:pPr>
+    </w:p>
+    <w:p>
+      <w:pPr>
+        <w:rPr>
+          <w:b/>
+        </w:rPr>
+      </w:pPr>
+    </w:p>
+    <w:p>
+      <w:pPr>
+        <w:rPr>
+          <w:b/>
+        </w:rPr>
+      </w:pPr>
+    </w:p>
+    <w:p>
+      <w:pPr>
+        <w:pStyle w:val="Heading3"/>
+      </w:pPr>
+      <w:r>
+        <w:lastRenderedPageBreak/>
+        <w:t>Commit Guidelines</w:t>
+      </w:r>
+    </w:p>
+    <w:p>
+      <w:r>
+        <w:t xml:space="preserve">git diff </w:t>
+      </w:r>
+      <w:r>
+        <w:t>–</w:t>
+      </w:r>
+      <w:r>
+        <w:t>check</w:t>
+      </w:r>
+    </w:p>
+    <w:p>
+      <w:r>
+        <w:t>git describe master</w:t>
+      </w:r>
+      <w:bookmarkStart w:id="0" w:name="_GoBack"/>
+      <w:bookmarkEnd w:id="0"/>
+    </w:p>
     <w:sectPr>
       <w:pgSz w:w="12240" w:h="15840"/>
       <w:pgMar w:top="1440" w:right="1440" w:bottom="1440" w:left="1440" w:header="720" w:footer="720" w:gutter="0"/>
@@ -3154,7 +3543,7 @@
   <w:abstractNum w:abstractNumId="0" w15:restartNumberingAfterBreak="0">
     <w:nsid w:val="FFFFFF7C"/>
     <w:multiLevelType w:val="singleLevel"/>
-    <w:tmpl w:val="F9E21A1C"/>
+    <w:tmpl w:val="AE848466"/>
     <w:lvl w:ilvl="0">
       <w:start w:val="1"/>
       <w:numFmt w:val="decimal"/>
@@ -3171,7 +3560,7 @@
   <w:abstractNum w:abstractNumId="1" w15:restartNumberingAfterBreak="0">
     <w:nsid w:val="FFFFFF7D"/>
     <w:multiLevelType w:val="singleLevel"/>
-    <w:tmpl w:val="F61AEF96"/>
+    <w:tmpl w:val="38E2C06E"/>
     <w:lvl w:ilvl="0">
       <w:start w:val="1"/>
       <w:numFmt w:val="decimal"/>
@@ -3188,7 +3577,7 @@
   <w:abstractNum w:abstractNumId="2" w15:restartNumberingAfterBreak="0">
     <w:nsid w:val="FFFFFF7E"/>
     <w:multiLevelType w:val="singleLevel"/>
-    <w:tmpl w:val="335CC082"/>
+    <w:tmpl w:val="6AF6EB08"/>
     <w:lvl w:ilvl="0">
       <w:start w:val="1"/>
       <w:numFmt w:val="decimal"/>
@@ -3205,7 +3594,7 @@
   <w:abstractNum w:abstractNumId="3" w15:restartNumberingAfterBreak="0">
     <w:nsid w:val="FFFFFF7F"/>
     <w:multiLevelType w:val="singleLevel"/>
-    <w:tmpl w:val="204C8D54"/>
+    <w:tmpl w:val="F2B23812"/>
     <w:lvl w:ilvl="0">
       <w:start w:val="1"/>
       <w:numFmt w:val="decimal"/>
@@ -3222,7 +3611,7 @@
   <w:abstractNum w:abstractNumId="4" w15:restartNumberingAfterBreak="0">
     <w:nsid w:val="FFFFFF80"/>
     <w:multiLevelType w:val="singleLevel"/>
-    <w:tmpl w:val="B63C9FF6"/>
+    <w:tmpl w:val="34DC5B92"/>
     <w:lvl w:ilvl="0">
       <w:start w:val="1"/>
       <w:numFmt w:val="bullet"/>
@@ -3242,7 +3631,7 @@
   <w:abstractNum w:abstractNumId="5" w15:restartNumberingAfterBreak="0">
     <w:nsid w:val="FFFFFF81"/>
     <w:multiLevelType w:val="singleLevel"/>
-    <w:tmpl w:val="296440EA"/>
+    <w:tmpl w:val="3684E16A"/>
     <w:lvl w:ilvl="0">
       <w:start w:val="1"/>
       <w:numFmt w:val="bullet"/>
@@ -3262,7 +3651,7 @@
   <w:abstractNum w:abstractNumId="6" w15:restartNumberingAfterBreak="0">
     <w:nsid w:val="FFFFFF82"/>
     <w:multiLevelType w:val="singleLevel"/>
-    <w:tmpl w:val="CB9A8B00"/>
+    <w:tmpl w:val="F6D03298"/>
     <w:lvl w:ilvl="0">
       <w:start w:val="1"/>
       <w:numFmt w:val="bullet"/>
@@ -3282,7 +3671,7 @@
   <w:abstractNum w:abstractNumId="7" w15:restartNumberingAfterBreak="0">
     <w:nsid w:val="FFFFFF83"/>
     <w:multiLevelType w:val="singleLevel"/>
-    <w:tmpl w:val="B1F489CC"/>
+    <w:tmpl w:val="03D4485A"/>
     <w:lvl w:ilvl="0">
       <w:start w:val="1"/>
       <w:numFmt w:val="bullet"/>
@@ -3302,7 +3691,7 @@
   <w:abstractNum w:abstractNumId="8" w15:restartNumberingAfterBreak="0">
     <w:nsid w:val="FFFFFF88"/>
     <w:multiLevelType w:val="singleLevel"/>
-    <w:tmpl w:val="1228DB64"/>
+    <w:tmpl w:val="55FE4EFE"/>
     <w:lvl w:ilvl="0">
       <w:start w:val="1"/>
       <w:numFmt w:val="decimal"/>
@@ -3319,7 +3708,7 @@
   <w:abstractNum w:abstractNumId="9" w15:restartNumberingAfterBreak="0">
     <w:nsid w:val="FFFFFF89"/>
     <w:multiLevelType w:val="singleLevel"/>
-    <w:tmpl w:val="A7F61986"/>
+    <w:tmpl w:val="082E4928"/>
     <w:lvl w:ilvl="0">
       <w:start w:val="1"/>
       <w:numFmt w:val="bullet"/>
@@ -4568,4 +4957,16 @@
     </a:ext>
   </a:extLst>
 </a:theme>
+</file>
+
+<file path=customXml/item1.xml><?xml version="1.0" encoding="utf-8"?>
+<b:Sources xmlns:b="http://schemas.openxmlformats.org/officeDocument/2006/bibliography" xmlns="http://schemas.openxmlformats.org/officeDocument/2006/bibliography" SelectedStyle="\APASixthEditionOfficeOnline.xsl" StyleName="APA" Version="6"/>
+</file>
+
+<file path=customXml/itemProps1.xml><?xml version="1.0" encoding="utf-8"?>
+<ds:datastoreItem xmlns:ds="http://schemas.openxmlformats.org/officeDocument/2006/customXml" ds:itemID="{CDAE6026-3A66-42EF-991B-1400FA08A33F}">
+  <ds:schemaRefs>
+    <ds:schemaRef ds:uri="http://schemas.openxmlformats.org/officeDocument/2006/bibliography"/>
+  </ds:schemaRefs>
+</ds:datastoreItem>
 </file>
</xml_diff>